<commit_message>
Agregado de versión y correción de orden para indice
</commit_message>
<xml_diff>
--- a/FormatoProyecto1.docx
+++ b/FormatoProyecto1.docx
@@ -1,6 +1,6 @@
 
 <file path=word/document.xml><?xml version="1.0" encoding="utf-8"?>
-<w:document xmlns:wpc="http://schemas.microsoft.com/office/word/2010/wordprocessingCanvas" xmlns:cx="http://schemas.microsoft.com/office/drawing/2014/chartex" xmlns:cx1="http://schemas.microsoft.com/office/drawing/2015/9/8/chartex" xmlns:cx2="http://schemas.microsoft.com/office/drawing/2015/10/21/chartex" xmlns:cx3="http://schemas.microsoft.com/office/drawing/2016/5/9/chartex" xmlns:cx4="http://schemas.microsoft.com/office/drawing/2016/5/10/chartex" xmlns:cx5="http://schemas.microsoft.com/office/drawing/2016/5/11/chartex" xmlns:cx6="http://schemas.microsoft.com/office/drawing/2016/5/12/chartex" xmlns:cx7="http://schemas.microsoft.com/office/drawing/2016/5/13/chartex" xmlns:cx8="http://schemas.microsoft.com/office/drawing/2016/5/14/chartex" xmlns:mc="http://schemas.openxmlformats.org/markup-compatibility/2006" xmlns:aink="http://schemas.microsoft.com/office/drawing/2016/ink" xmlns:am3d="http://schemas.microsoft.com/office/drawing/2017/model3d" xmlns:o="urn:schemas-microsoft-com:office:office" xmlns:r="http://schemas.openxmlformats.org/officeDocument/2006/relationships" xmlns:m="http://schemas.openxmlformats.org/officeDocument/2006/math" xmlns:v="urn:schemas-microsoft-com:vml" xmlns:wp14="http://schemas.microsoft.com/office/word/2010/wordprocessingDrawing" xmlns:wp="http://schemas.openxmlformats.org/drawingml/2006/wordprocessingDrawing" xmlns:w10="urn:schemas-microsoft-com:office:word" xmlns:w="http://schemas.openxmlformats.org/wordprocessingml/2006/main" xmlns:w14="http://schemas.microsoft.com/office/word/2010/wordml" xmlns:w15="http://schemas.microsoft.com/office/word/2012/wordml" xmlns:w16cid="http://schemas.microsoft.com/office/word/2016/wordml/cid" xmlns:w16se="http://schemas.microsoft.com/office/word/2015/wordml/symex" xmlns:wpg="http://schemas.microsoft.com/office/word/2010/wordprocessingGroup" xmlns:wpi="http://schemas.microsoft.com/office/word/2010/wordprocessingInk" xmlns:wne="http://schemas.microsoft.com/office/word/2006/wordml" xmlns:wps="http://schemas.microsoft.com/office/word/2010/wordprocessingShape" mc:Ignorable="w14 w15 w16se w16cid wp14">
+<w:document xmlns:wpc="http://schemas.microsoft.com/office/word/2010/wordprocessingCanvas" xmlns:mc="http://schemas.openxmlformats.org/markup-compatibility/2006" xmlns:o="urn:schemas-microsoft-com:office:office" xmlns:r="http://schemas.openxmlformats.org/officeDocument/2006/relationships" xmlns:m="http://schemas.openxmlformats.org/officeDocument/2006/math" xmlns:v="urn:schemas-microsoft-com:vml" xmlns:wp14="http://schemas.microsoft.com/office/word/2010/wordprocessingDrawing" xmlns:wp="http://schemas.openxmlformats.org/drawingml/2006/wordprocessingDrawing" xmlns:w10="urn:schemas-microsoft-com:office:word" xmlns:w="http://schemas.openxmlformats.org/wordprocessingml/2006/main" xmlns:w14="http://schemas.microsoft.com/office/word/2010/wordml" xmlns:w15="http://schemas.microsoft.com/office/word/2012/wordml" xmlns:wpg="http://schemas.microsoft.com/office/word/2010/wordprocessingGroup" xmlns:wpi="http://schemas.microsoft.com/office/word/2010/wordprocessingInk" xmlns:wne="http://schemas.microsoft.com/office/word/2006/wordml" xmlns:wps="http://schemas.microsoft.com/office/word/2010/wordprocessingShape" mc:Ignorable="w14 w15 wp14">
   <w:body>
     <w:p>
       <w:pPr>
@@ -558,9 +558,9 @@
           <w:szCs w:val="24"/>
           <w:lang w:val="es-MX"/>
         </w:rPr>
-        <w:t xml:space="preserve">Santiago de Querétaro, Qro., 26 de </w:t>
+        <w:t xml:space="preserve">Santiago de Querétaro, </w:t>
       </w:r>
-      <w:proofErr w:type="gramStart"/>
+      <w:proofErr w:type="spellStart"/>
       <w:r>
         <w:rPr>
           <w:rFonts w:ascii="Times New Roman" w:hAnsi="Times New Roman" w:cs="Times New Roman"/>
@@ -568,9 +568,9 @@
           <w:szCs w:val="24"/>
           <w:lang w:val="es-MX"/>
         </w:rPr>
-        <w:t>Octubre</w:t>
+        <w:t>Qro</w:t>
       </w:r>
-      <w:proofErr w:type="gramEnd"/>
+      <w:proofErr w:type="spellEnd"/>
       <w:r>
         <w:rPr>
           <w:rFonts w:ascii="Times New Roman" w:hAnsi="Times New Roman" w:cs="Times New Roman"/>
@@ -578,11 +578,99 @@
           <w:szCs w:val="24"/>
           <w:lang w:val="es-MX"/>
         </w:rPr>
-        <w:t xml:space="preserve"> de 2019</w:t>
+        <w:t>., 26 de Octubre de 2019</w:t>
       </w:r>
     </w:p>
     <w:p>
       <w:pPr>
+        <w:jc w:val="right"/>
+        <w:rPr>
+          <w:rFonts w:ascii="Times New Roman" w:hAnsi="Times New Roman" w:cs="Times New Roman"/>
+          <w:sz w:val="24"/>
+          <w:szCs w:val="24"/>
+          <w:lang w:val="es-MX"/>
+        </w:rPr>
+      </w:pPr>
+    </w:p>
+    <w:p>
+      <w:pPr>
+        <w:jc w:val="right"/>
+        <w:rPr>
+          <w:rFonts w:ascii="Times New Roman" w:hAnsi="Times New Roman" w:cs="Times New Roman"/>
+          <w:sz w:val="24"/>
+          <w:szCs w:val="24"/>
+          <w:lang w:val="es-MX"/>
+        </w:rPr>
+      </w:pPr>
+    </w:p>
+    <w:p>
+      <w:pPr>
+        <w:jc w:val="right"/>
+        <w:rPr>
+          <w:rFonts w:ascii="Times New Roman" w:hAnsi="Times New Roman" w:cs="Times New Roman"/>
+          <w:sz w:val="24"/>
+          <w:szCs w:val="24"/>
+          <w:lang w:val="es-MX"/>
+        </w:rPr>
+      </w:pPr>
+    </w:p>
+    <w:p>
+      <w:pPr>
+        <w:jc w:val="right"/>
+        <w:rPr>
+          <w:rFonts w:ascii="Times New Roman" w:hAnsi="Times New Roman" w:cs="Times New Roman"/>
+          <w:sz w:val="24"/>
+          <w:szCs w:val="24"/>
+          <w:lang w:val="es-MX"/>
+        </w:rPr>
+      </w:pPr>
+    </w:p>
+    <w:p>
+      <w:pPr>
+        <w:jc w:val="right"/>
+        <w:rPr>
+          <w:rFonts w:ascii="Times New Roman" w:hAnsi="Times New Roman" w:cs="Times New Roman"/>
+          <w:sz w:val="24"/>
+          <w:szCs w:val="24"/>
+          <w:lang w:val="es-MX"/>
+        </w:rPr>
+      </w:pPr>
+    </w:p>
+    <w:p>
+      <w:pPr>
+        <w:jc w:val="right"/>
+        <w:rPr>
+          <w:rFonts w:ascii="Times New Roman" w:hAnsi="Times New Roman" w:cs="Times New Roman"/>
+          <w:sz w:val="24"/>
+          <w:szCs w:val="24"/>
+          <w:lang w:val="es-MX"/>
+        </w:rPr>
+      </w:pPr>
+    </w:p>
+    <w:p>
+      <w:pPr>
+        <w:jc w:val="right"/>
+        <w:rPr>
+          <w:rFonts w:ascii="Times New Roman" w:hAnsi="Times New Roman" w:cs="Times New Roman"/>
+          <w:sz w:val="24"/>
+          <w:szCs w:val="24"/>
+          <w:lang w:val="es-MX"/>
+        </w:rPr>
+      </w:pPr>
+    </w:p>
+    <w:p>
+      <w:pPr>
+        <w:jc w:val="right"/>
+        <w:rPr>
+          <w:rFonts w:ascii="Times New Roman" w:hAnsi="Times New Roman" w:cs="Times New Roman"/>
+          <w:sz w:val="24"/>
+          <w:szCs w:val="24"/>
+          <w:lang w:val="es-MX"/>
+        </w:rPr>
+      </w:pPr>
+    </w:p>
+    <w:p>
+      <w:pPr>
         <w:jc w:val="center"/>
         <w:rPr>
           <w:rFonts w:ascii="Times New Roman" w:hAnsi="Times New Roman" w:cs="Times New Roman"/>
@@ -602,6 +690,15 @@
           <w:lang w:val="es-MX"/>
         </w:rPr>
       </w:pPr>
+      <w:r>
+        <w:rPr>
+          <w:rFonts w:ascii="Times New Roman" w:hAnsi="Times New Roman" w:cs="Times New Roman"/>
+          <w:sz w:val="24"/>
+          <w:szCs w:val="24"/>
+          <w:lang w:val="es-MX"/>
+        </w:rPr>
+        <w:t>Versión 1.2</w:t>
+      </w:r>
       <w:r>
         <w:rPr>
           <w:rFonts w:ascii="Times New Roman" w:hAnsi="Times New Roman" w:cs="Times New Roman"/>
@@ -611,6 +708,17 @@
         </w:rPr>
         <w:br w:type="page"/>
       </w:r>
+    </w:p>
+    <w:p>
+      <w:pPr>
+        <w:widowControl/>
+        <w:rPr>
+          <w:rFonts w:ascii="Times New Roman" w:hAnsi="Times New Roman" w:cs="Times New Roman"/>
+          <w:sz w:val="24"/>
+          <w:szCs w:val="24"/>
+          <w:lang w:val="es-MX"/>
+        </w:rPr>
+      </w:pPr>
     </w:p>
     <w:sdt>
       <w:sdtPr>
@@ -1370,23 +1478,7 @@
           <w:rFonts w:ascii="Times New Roman" w:hAnsi="Times New Roman"/>
           <w:lang w:val="es-MX"/>
         </w:rPr>
-        <w:t xml:space="preserve">Se busca simular el bloqueo y desbloqueo de una puerta de automóvil con dos leds distintos y dos botones para cada opción, esto con el protocolo de comunicación </w:t>
-      </w:r>
-      <w:proofErr w:type="gramStart"/>
-      <w:r>
-        <w:rPr>
-          <w:rFonts w:ascii="Times New Roman" w:hAnsi="Times New Roman"/>
-          <w:lang w:val="es-MX"/>
-        </w:rPr>
-        <w:t>Serial  SPI</w:t>
-      </w:r>
-      <w:proofErr w:type="gramEnd"/>
-      <w:r>
-        <w:rPr>
-          <w:rFonts w:ascii="Times New Roman" w:hAnsi="Times New Roman"/>
-          <w:lang w:val="es-MX"/>
-        </w:rPr>
-        <w:t xml:space="preserve"> entre dos controladores que pueden ejecutar distintas tareas, no se emplearán actuadores. Las características del proyecto son definidas y clasificadas primeramente y con base en estas, se elabora un diagrama de bloques para relacionar las distintas partes que lo componen.</w:t>
+        <w:t>Se busca simular el bloqueo y desbloqueo de una puerta de automóvil con dos leds distintos y dos botones para cada opción, esto con el protocolo de comunicación Serial  SPI entre dos controladores que pueden ejecutar distintas tareas, no se emplearán actuadores. Las características del proyecto son definidas y clasificadas primeramente y con base en estas, se elabora un diagrama de bloques para relacionar las distintas partes que lo componen.</w:t>
       </w:r>
     </w:p>
     <w:p>
@@ -1402,6 +1494,470 @@
           <w:lang w:val="es-MX"/>
         </w:rPr>
       </w:pPr>
+    </w:p>
+    <w:p>
+      <w:pPr>
+        <w:spacing w:before="12"/>
+        <w:ind w:left="1080"/>
+        <w:rPr>
+          <w:rFonts w:ascii="Times New Roman" w:eastAsia="Times New Roman" w:hAnsi="Times New Roman" w:cs="Times New Roman"/>
+          <w:b/>
+          <w:color w:val="231F20"/>
+          <w:sz w:val="24"/>
+          <w:szCs w:val="24"/>
+          <w:lang w:val="es-MX"/>
+        </w:rPr>
+      </w:pPr>
+    </w:p>
+    <w:p>
+      <w:pPr>
+        <w:spacing w:before="12"/>
+        <w:ind w:left="1080"/>
+        <w:rPr>
+          <w:rFonts w:ascii="Times New Roman" w:eastAsia="Times New Roman" w:hAnsi="Times New Roman" w:cs="Times New Roman"/>
+          <w:b/>
+          <w:color w:val="231F20"/>
+          <w:sz w:val="24"/>
+          <w:szCs w:val="24"/>
+          <w:lang w:val="es-MX"/>
+        </w:rPr>
+      </w:pPr>
+    </w:p>
+    <w:p>
+      <w:pPr>
+        <w:spacing w:before="12"/>
+        <w:ind w:left="1080"/>
+        <w:rPr>
+          <w:rFonts w:ascii="Times New Roman" w:eastAsia="Times New Roman" w:hAnsi="Times New Roman" w:cs="Times New Roman"/>
+          <w:b/>
+          <w:color w:val="231F20"/>
+          <w:sz w:val="24"/>
+          <w:szCs w:val="24"/>
+          <w:lang w:val="es-MX"/>
+        </w:rPr>
+      </w:pPr>
+    </w:p>
+    <w:p>
+      <w:pPr>
+        <w:spacing w:before="12"/>
+        <w:ind w:left="1080"/>
+        <w:rPr>
+          <w:rFonts w:ascii="Times New Roman" w:eastAsia="Times New Roman" w:hAnsi="Times New Roman" w:cs="Times New Roman"/>
+          <w:b/>
+          <w:color w:val="231F20"/>
+          <w:sz w:val="24"/>
+          <w:szCs w:val="24"/>
+          <w:lang w:val="es-MX"/>
+        </w:rPr>
+      </w:pPr>
+    </w:p>
+    <w:p>
+      <w:pPr>
+        <w:spacing w:before="12"/>
+        <w:ind w:left="1080"/>
+        <w:rPr>
+          <w:rFonts w:ascii="Times New Roman" w:eastAsia="Times New Roman" w:hAnsi="Times New Roman" w:cs="Times New Roman"/>
+          <w:b/>
+          <w:color w:val="231F20"/>
+          <w:sz w:val="24"/>
+          <w:szCs w:val="24"/>
+          <w:lang w:val="es-MX"/>
+        </w:rPr>
+      </w:pPr>
+    </w:p>
+    <w:p>
+      <w:pPr>
+        <w:spacing w:before="12"/>
+        <w:ind w:left="1080"/>
+        <w:rPr>
+          <w:rFonts w:ascii="Times New Roman" w:eastAsia="Times New Roman" w:hAnsi="Times New Roman" w:cs="Times New Roman"/>
+          <w:b/>
+          <w:color w:val="231F20"/>
+          <w:sz w:val="24"/>
+          <w:szCs w:val="24"/>
+          <w:lang w:val="es-MX"/>
+        </w:rPr>
+      </w:pPr>
+    </w:p>
+    <w:p>
+      <w:pPr>
+        <w:spacing w:before="12"/>
+        <w:ind w:left="1080"/>
+        <w:rPr>
+          <w:rFonts w:ascii="Times New Roman" w:eastAsia="Times New Roman" w:hAnsi="Times New Roman" w:cs="Times New Roman"/>
+          <w:b/>
+          <w:color w:val="231F20"/>
+          <w:sz w:val="24"/>
+          <w:szCs w:val="24"/>
+          <w:lang w:val="es-MX"/>
+        </w:rPr>
+      </w:pPr>
+    </w:p>
+    <w:p>
+      <w:pPr>
+        <w:spacing w:before="12"/>
+        <w:ind w:left="1080"/>
+        <w:rPr>
+          <w:rFonts w:ascii="Times New Roman" w:eastAsia="Times New Roman" w:hAnsi="Times New Roman" w:cs="Times New Roman"/>
+          <w:b/>
+          <w:color w:val="231F20"/>
+          <w:sz w:val="24"/>
+          <w:szCs w:val="24"/>
+          <w:lang w:val="es-MX"/>
+        </w:rPr>
+      </w:pPr>
+    </w:p>
+    <w:p>
+      <w:pPr>
+        <w:spacing w:before="12"/>
+        <w:ind w:left="1080"/>
+        <w:rPr>
+          <w:rFonts w:ascii="Times New Roman" w:eastAsia="Times New Roman" w:hAnsi="Times New Roman" w:cs="Times New Roman"/>
+          <w:b/>
+          <w:color w:val="231F20"/>
+          <w:sz w:val="24"/>
+          <w:szCs w:val="24"/>
+          <w:lang w:val="es-MX"/>
+        </w:rPr>
+      </w:pPr>
+    </w:p>
+    <w:p>
+      <w:pPr>
+        <w:spacing w:before="12"/>
+        <w:ind w:left="1080"/>
+        <w:rPr>
+          <w:rFonts w:ascii="Times New Roman" w:eastAsia="Times New Roman" w:hAnsi="Times New Roman" w:cs="Times New Roman"/>
+          <w:b/>
+          <w:color w:val="231F20"/>
+          <w:sz w:val="24"/>
+          <w:szCs w:val="24"/>
+          <w:lang w:val="es-MX"/>
+        </w:rPr>
+      </w:pPr>
+    </w:p>
+    <w:p>
+      <w:pPr>
+        <w:spacing w:before="12"/>
+        <w:ind w:left="1080"/>
+        <w:rPr>
+          <w:rFonts w:ascii="Times New Roman" w:eastAsia="Times New Roman" w:hAnsi="Times New Roman" w:cs="Times New Roman"/>
+          <w:b/>
+          <w:color w:val="231F20"/>
+          <w:sz w:val="24"/>
+          <w:szCs w:val="24"/>
+          <w:lang w:val="es-MX"/>
+        </w:rPr>
+      </w:pPr>
+    </w:p>
+    <w:p>
+      <w:pPr>
+        <w:spacing w:before="12"/>
+        <w:ind w:left="1080"/>
+        <w:rPr>
+          <w:rFonts w:ascii="Times New Roman" w:eastAsia="Times New Roman" w:hAnsi="Times New Roman" w:cs="Times New Roman"/>
+          <w:b/>
+          <w:color w:val="231F20"/>
+          <w:sz w:val="24"/>
+          <w:szCs w:val="24"/>
+          <w:lang w:val="es-MX"/>
+        </w:rPr>
+      </w:pPr>
+    </w:p>
+    <w:p>
+      <w:pPr>
+        <w:spacing w:before="12"/>
+        <w:ind w:left="1080"/>
+        <w:rPr>
+          <w:rFonts w:ascii="Times New Roman" w:eastAsia="Times New Roman" w:hAnsi="Times New Roman" w:cs="Times New Roman"/>
+          <w:b/>
+          <w:color w:val="231F20"/>
+          <w:sz w:val="24"/>
+          <w:szCs w:val="24"/>
+          <w:lang w:val="es-MX"/>
+        </w:rPr>
+      </w:pPr>
+    </w:p>
+    <w:p>
+      <w:pPr>
+        <w:spacing w:before="12"/>
+        <w:ind w:left="1080"/>
+        <w:rPr>
+          <w:rFonts w:ascii="Times New Roman" w:eastAsia="Times New Roman" w:hAnsi="Times New Roman" w:cs="Times New Roman"/>
+          <w:b/>
+          <w:color w:val="231F20"/>
+          <w:sz w:val="24"/>
+          <w:szCs w:val="24"/>
+          <w:lang w:val="es-MX"/>
+        </w:rPr>
+      </w:pPr>
+    </w:p>
+    <w:p>
+      <w:pPr>
+        <w:spacing w:before="12"/>
+        <w:ind w:left="1080"/>
+        <w:rPr>
+          <w:rFonts w:ascii="Times New Roman" w:eastAsia="Times New Roman" w:hAnsi="Times New Roman" w:cs="Times New Roman"/>
+          <w:b/>
+          <w:color w:val="231F20"/>
+          <w:sz w:val="24"/>
+          <w:szCs w:val="24"/>
+          <w:lang w:val="es-MX"/>
+        </w:rPr>
+      </w:pPr>
+    </w:p>
+    <w:p>
+      <w:pPr>
+        <w:spacing w:before="12"/>
+        <w:ind w:left="1080"/>
+        <w:rPr>
+          <w:rFonts w:ascii="Times New Roman" w:eastAsia="Times New Roman" w:hAnsi="Times New Roman" w:cs="Times New Roman"/>
+          <w:b/>
+          <w:color w:val="231F20"/>
+          <w:sz w:val="24"/>
+          <w:szCs w:val="24"/>
+          <w:lang w:val="es-MX"/>
+        </w:rPr>
+      </w:pPr>
+    </w:p>
+    <w:p>
+      <w:pPr>
+        <w:spacing w:before="12"/>
+        <w:ind w:left="1080"/>
+        <w:rPr>
+          <w:rFonts w:ascii="Times New Roman" w:eastAsia="Times New Roman" w:hAnsi="Times New Roman" w:cs="Times New Roman"/>
+          <w:b/>
+          <w:color w:val="231F20"/>
+          <w:sz w:val="24"/>
+          <w:szCs w:val="24"/>
+          <w:lang w:val="es-MX"/>
+        </w:rPr>
+      </w:pPr>
+    </w:p>
+    <w:p>
+      <w:pPr>
+        <w:spacing w:before="12"/>
+        <w:ind w:left="1080"/>
+        <w:rPr>
+          <w:rFonts w:ascii="Times New Roman" w:eastAsia="Times New Roman" w:hAnsi="Times New Roman" w:cs="Times New Roman"/>
+          <w:b/>
+          <w:color w:val="231F20"/>
+          <w:sz w:val="24"/>
+          <w:szCs w:val="24"/>
+          <w:lang w:val="es-MX"/>
+        </w:rPr>
+      </w:pPr>
+    </w:p>
+    <w:p>
+      <w:pPr>
+        <w:spacing w:before="12"/>
+        <w:ind w:left="1080"/>
+        <w:rPr>
+          <w:rFonts w:ascii="Times New Roman" w:eastAsia="Times New Roman" w:hAnsi="Times New Roman" w:cs="Times New Roman"/>
+          <w:b/>
+          <w:color w:val="231F20"/>
+          <w:sz w:val="24"/>
+          <w:szCs w:val="24"/>
+          <w:lang w:val="es-MX"/>
+        </w:rPr>
+      </w:pPr>
+    </w:p>
+    <w:p>
+      <w:pPr>
+        <w:spacing w:before="12"/>
+        <w:ind w:left="1080"/>
+        <w:rPr>
+          <w:rFonts w:ascii="Times New Roman" w:eastAsia="Times New Roman" w:hAnsi="Times New Roman" w:cs="Times New Roman"/>
+          <w:b/>
+          <w:color w:val="231F20"/>
+          <w:sz w:val="24"/>
+          <w:szCs w:val="24"/>
+          <w:lang w:val="es-MX"/>
+        </w:rPr>
+      </w:pPr>
+    </w:p>
+    <w:p>
+      <w:pPr>
+        <w:spacing w:before="12"/>
+        <w:ind w:left="1080"/>
+        <w:rPr>
+          <w:rFonts w:ascii="Times New Roman" w:eastAsia="Times New Roman" w:hAnsi="Times New Roman" w:cs="Times New Roman"/>
+          <w:b/>
+          <w:color w:val="231F20"/>
+          <w:sz w:val="24"/>
+          <w:szCs w:val="24"/>
+          <w:lang w:val="es-MX"/>
+        </w:rPr>
+      </w:pPr>
+    </w:p>
+    <w:p>
+      <w:pPr>
+        <w:spacing w:before="12"/>
+        <w:ind w:left="1080"/>
+        <w:rPr>
+          <w:rFonts w:ascii="Times New Roman" w:eastAsia="Times New Roman" w:hAnsi="Times New Roman" w:cs="Times New Roman"/>
+          <w:b/>
+          <w:color w:val="231F20"/>
+          <w:sz w:val="24"/>
+          <w:szCs w:val="24"/>
+          <w:lang w:val="es-MX"/>
+        </w:rPr>
+      </w:pPr>
+    </w:p>
+    <w:p>
+      <w:pPr>
+        <w:spacing w:before="12"/>
+        <w:ind w:left="1080"/>
+        <w:rPr>
+          <w:rFonts w:ascii="Times New Roman" w:eastAsia="Times New Roman" w:hAnsi="Times New Roman" w:cs="Times New Roman"/>
+          <w:b/>
+          <w:color w:val="231F20"/>
+          <w:sz w:val="24"/>
+          <w:szCs w:val="24"/>
+          <w:lang w:val="es-MX"/>
+        </w:rPr>
+      </w:pPr>
+    </w:p>
+    <w:p>
+      <w:pPr>
+        <w:spacing w:before="12"/>
+        <w:ind w:left="1080"/>
+        <w:rPr>
+          <w:rFonts w:ascii="Times New Roman" w:eastAsia="Times New Roman" w:hAnsi="Times New Roman" w:cs="Times New Roman"/>
+          <w:b/>
+          <w:color w:val="231F20"/>
+          <w:sz w:val="24"/>
+          <w:szCs w:val="24"/>
+          <w:lang w:val="es-MX"/>
+        </w:rPr>
+      </w:pPr>
+    </w:p>
+    <w:p>
+      <w:pPr>
+        <w:spacing w:before="12"/>
+        <w:ind w:left="1080"/>
+        <w:rPr>
+          <w:rFonts w:ascii="Times New Roman" w:eastAsia="Times New Roman" w:hAnsi="Times New Roman" w:cs="Times New Roman"/>
+          <w:b/>
+          <w:color w:val="231F20"/>
+          <w:sz w:val="24"/>
+          <w:szCs w:val="24"/>
+          <w:lang w:val="es-MX"/>
+        </w:rPr>
+      </w:pPr>
+    </w:p>
+    <w:p>
+      <w:pPr>
+        <w:spacing w:before="12"/>
+        <w:ind w:left="1080"/>
+        <w:rPr>
+          <w:rFonts w:ascii="Times New Roman" w:eastAsia="Times New Roman" w:hAnsi="Times New Roman" w:cs="Times New Roman"/>
+          <w:b/>
+          <w:color w:val="231F20"/>
+          <w:sz w:val="24"/>
+          <w:szCs w:val="24"/>
+          <w:lang w:val="es-MX"/>
+        </w:rPr>
+      </w:pPr>
+    </w:p>
+    <w:p>
+      <w:pPr>
+        <w:spacing w:before="12"/>
+        <w:ind w:left="1080"/>
+        <w:rPr>
+          <w:rFonts w:ascii="Times New Roman" w:eastAsia="Times New Roman" w:hAnsi="Times New Roman" w:cs="Times New Roman"/>
+          <w:b/>
+          <w:color w:val="231F20"/>
+          <w:sz w:val="24"/>
+          <w:szCs w:val="24"/>
+          <w:lang w:val="es-MX"/>
+        </w:rPr>
+      </w:pPr>
+    </w:p>
+    <w:p>
+      <w:pPr>
+        <w:spacing w:before="12"/>
+        <w:ind w:left="1080"/>
+        <w:rPr>
+          <w:rFonts w:ascii="Times New Roman" w:eastAsia="Times New Roman" w:hAnsi="Times New Roman" w:cs="Times New Roman"/>
+          <w:b/>
+          <w:color w:val="231F20"/>
+          <w:sz w:val="24"/>
+          <w:szCs w:val="24"/>
+          <w:lang w:val="es-MX"/>
+        </w:rPr>
+      </w:pPr>
+    </w:p>
+    <w:p>
+      <w:pPr>
+        <w:spacing w:before="12"/>
+        <w:ind w:left="1080"/>
+        <w:rPr>
+          <w:rFonts w:ascii="Times New Roman" w:eastAsia="Times New Roman" w:hAnsi="Times New Roman" w:cs="Times New Roman"/>
+          <w:b/>
+          <w:color w:val="231F20"/>
+          <w:sz w:val="24"/>
+          <w:szCs w:val="24"/>
+          <w:lang w:val="es-MX"/>
+        </w:rPr>
+      </w:pPr>
+    </w:p>
+    <w:p>
+      <w:pPr>
+        <w:spacing w:before="12"/>
+        <w:ind w:left="1080"/>
+        <w:rPr>
+          <w:rFonts w:ascii="Times New Roman" w:eastAsia="Times New Roman" w:hAnsi="Times New Roman" w:cs="Times New Roman"/>
+          <w:b/>
+          <w:color w:val="231F20"/>
+          <w:sz w:val="24"/>
+          <w:szCs w:val="24"/>
+          <w:lang w:val="es-MX"/>
+        </w:rPr>
+      </w:pPr>
+    </w:p>
+    <w:p>
+      <w:pPr>
+        <w:spacing w:before="12"/>
+        <w:ind w:left="1080"/>
+        <w:rPr>
+          <w:rFonts w:ascii="Times New Roman" w:eastAsia="Times New Roman" w:hAnsi="Times New Roman" w:cs="Times New Roman"/>
+          <w:b/>
+          <w:color w:val="231F20"/>
+          <w:sz w:val="24"/>
+          <w:szCs w:val="24"/>
+          <w:lang w:val="es-MX"/>
+        </w:rPr>
+      </w:pPr>
+    </w:p>
+    <w:p>
+      <w:pPr>
+        <w:spacing w:before="12"/>
+        <w:ind w:left="1080"/>
+        <w:rPr>
+          <w:rFonts w:ascii="Times New Roman" w:eastAsia="Times New Roman" w:hAnsi="Times New Roman" w:cs="Times New Roman"/>
+          <w:b/>
+          <w:color w:val="231F20"/>
+          <w:sz w:val="24"/>
+          <w:szCs w:val="24"/>
+          <w:lang w:val="es-MX"/>
+        </w:rPr>
+      </w:pPr>
+    </w:p>
+    <w:p>
+      <w:pPr>
+        <w:spacing w:before="12"/>
+        <w:ind w:left="1080"/>
+        <w:rPr>
+          <w:rFonts w:ascii="Times New Roman" w:eastAsia="Times New Roman" w:hAnsi="Times New Roman" w:cs="Times New Roman"/>
+          <w:b/>
+          <w:color w:val="231F20"/>
+          <w:sz w:val="24"/>
+          <w:szCs w:val="24"/>
+          <w:lang w:val="es-MX"/>
+        </w:rPr>
+      </w:pPr>
+      <w:bookmarkStart w:id="1" w:name="_GoBack"/>
+      <w:bookmarkEnd w:id="1"/>
     </w:p>
     <w:p>
       <w:pPr>
@@ -1421,7 +1977,7 @@
           <w:lang w:val="es-MX"/>
         </w:rPr>
       </w:pPr>
-      <w:bookmarkStart w:id="1" w:name="_Toc23032101"/>
+      <w:bookmarkStart w:id="2" w:name="_Toc23032101"/>
       <w:r>
         <w:rPr>
           <w:rFonts w:ascii="Times New Roman" w:eastAsiaTheme="majorEastAsia" w:hAnsi="Times New Roman" w:cstheme="majorBidi"/>
@@ -1430,9 +1986,10 @@
           <w:szCs w:val="32"/>
           <w:lang w:val="es-MX"/>
         </w:rPr>
+        <w:lastRenderedPageBreak/>
         <w:t>Objetivo general</w:t>
       </w:r>
-      <w:bookmarkEnd w:id="1"/>
+      <w:bookmarkEnd w:id="2"/>
     </w:p>
     <w:p>
       <w:pPr>
@@ -1495,7 +2052,7 @@
           <w:lang w:val="es-MX"/>
         </w:rPr>
       </w:pPr>
-      <w:bookmarkStart w:id="2" w:name="_Toc23032102"/>
+      <w:bookmarkStart w:id="3" w:name="_Toc23032102"/>
       <w:r>
         <w:rPr>
           <w:rFonts w:ascii="Times New Roman" w:eastAsiaTheme="majorEastAsia" w:hAnsi="Times New Roman" w:cstheme="majorBidi"/>
@@ -1506,7 +2063,7 @@
         </w:rPr>
         <w:t>Objetivos específicos</w:t>
       </w:r>
-      <w:bookmarkEnd w:id="2"/>
+      <w:bookmarkEnd w:id="3"/>
     </w:p>
     <w:p>
       <w:pPr>
@@ -1526,7 +2083,39 @@
           <w:rFonts w:ascii="Times New Roman" w:hAnsi="Times New Roman" w:cs="Times New Roman"/>
           <w:lang w:val="es-MX"/>
         </w:rPr>
-        <w:t>Programar tarjeta NXP empleando el software S32 Design Studio for ARM para simular los cambios de estado de los seguros de una puerta de un automóvil</w:t>
+        <w:t xml:space="preserve">Programar tarjeta NXP empleando el software S32 </w:t>
+      </w:r>
+      <w:proofErr w:type="spellStart"/>
+      <w:r>
+        <w:rPr>
+          <w:rFonts w:ascii="Times New Roman" w:hAnsi="Times New Roman" w:cs="Times New Roman"/>
+          <w:lang w:val="es-MX"/>
+        </w:rPr>
+        <w:t>Design</w:t>
+      </w:r>
+      <w:proofErr w:type="spellEnd"/>
+      <w:r>
+        <w:rPr>
+          <w:rFonts w:ascii="Times New Roman" w:hAnsi="Times New Roman" w:cs="Times New Roman"/>
+          <w:lang w:val="es-MX"/>
+        </w:rPr>
+        <w:t xml:space="preserve"> Studio </w:t>
+      </w:r>
+      <w:proofErr w:type="spellStart"/>
+      <w:r>
+        <w:rPr>
+          <w:rFonts w:ascii="Times New Roman" w:hAnsi="Times New Roman" w:cs="Times New Roman"/>
+          <w:lang w:val="es-MX"/>
+        </w:rPr>
+        <w:t>for</w:t>
+      </w:r>
+      <w:proofErr w:type="spellEnd"/>
+      <w:r>
+        <w:rPr>
+          <w:rFonts w:ascii="Times New Roman" w:hAnsi="Times New Roman" w:cs="Times New Roman"/>
+          <w:lang w:val="es-MX"/>
+        </w:rPr>
+        <w:t xml:space="preserve"> ARM para simular los cambios de estado de los seguros de una puerta de un automóvil</w:t>
       </w:r>
     </w:p>
     <w:p>
@@ -1568,8 +2157,17 @@
           <w:rFonts w:ascii="Times New Roman" w:hAnsi="Times New Roman" w:cs="Times New Roman"/>
           <w:lang w:val="es-MX"/>
         </w:rPr>
-        <w:t>Verificar características de la comunicación establecida entre las tarjetas NXP con el software Logic</w:t>
+        <w:t xml:space="preserve">Verificar características de la comunicación establecida entre las tarjetas NXP con el software </w:t>
       </w:r>
+      <w:proofErr w:type="spellStart"/>
+      <w:r>
+        <w:rPr>
+          <w:rFonts w:ascii="Times New Roman" w:hAnsi="Times New Roman" w:cs="Times New Roman"/>
+          <w:lang w:val="es-MX"/>
+        </w:rPr>
+        <w:t>Logic</w:t>
+      </w:r>
+      <w:proofErr w:type="spellEnd"/>
     </w:p>
     <w:p>
       <w:pPr>
@@ -1602,7 +2200,7 @@
           <w:lang w:val="es-MX"/>
         </w:rPr>
       </w:pPr>
-      <w:bookmarkStart w:id="3" w:name="_Toc23032103"/>
+      <w:bookmarkStart w:id="4" w:name="_Toc23032103"/>
       <w:r>
         <w:rPr>
           <w:rFonts w:ascii="Times New Roman" w:eastAsiaTheme="majorEastAsia" w:hAnsi="Times New Roman" w:cstheme="majorBidi"/>
@@ -1613,7 +2211,7 @@
         </w:rPr>
         <w:t>Requerimientos</w:t>
       </w:r>
-      <w:bookmarkEnd w:id="3"/>
+      <w:bookmarkEnd w:id="4"/>
     </w:p>
     <w:p>
       <w:pPr>
@@ -1725,31 +2323,7 @@
           <w:szCs w:val="18"/>
           <w:lang w:val="es-MX"/>
         </w:rPr>
-        <w:t>. Desglose de re</w:t>
-      </w:r>
-      <w:r>
-        <w:rPr>
-          <w:rFonts w:ascii="Times New Roman" w:hAnsi="Times New Roman"/>
-          <w:b/>
-          <w:bCs/>
-          <w:color w:val="000000" w:themeColor="text1"/>
-          <w:sz w:val="18"/>
-          <w:szCs w:val="18"/>
-          <w:lang w:val="es-MX"/>
-        </w:rPr>
-        <w:t>q</w:t>
-      </w:r>
-      <w:r>
-        <w:rPr>
-          <w:rFonts w:ascii="Times New Roman" w:hAnsi="Times New Roman"/>
-          <w:b/>
-          <w:bCs/>
-          <w:color w:val="000000" w:themeColor="text1"/>
-          <w:sz w:val="18"/>
-          <w:szCs w:val="18"/>
-          <w:lang w:val="es-MX"/>
-        </w:rPr>
-        <w:t>uerimientos funcionales</w:t>
+        <w:t>. Desglose de requerimientos funcionales</w:t>
       </w:r>
     </w:p>
     <w:tbl>
@@ -1864,7 +2438,43 @@
                 <w:color w:val="231F20"/>
                 <w:lang w:val="es-MX"/>
               </w:rPr>
-              <w:t>Tener 2 push button A y B.</w:t>
+              <w:t xml:space="preserve">Tener 2 </w:t>
+            </w:r>
+            <w:proofErr w:type="spellStart"/>
+            <w:r>
+              <w:rPr>
+                <w:rFonts w:ascii="Times New Roman" w:eastAsia="Times New Roman" w:hAnsi="Times New Roman" w:cs="Times New Roman"/>
+                <w:color w:val="231F20"/>
+                <w:lang w:val="es-MX"/>
+              </w:rPr>
+              <w:t>push</w:t>
+            </w:r>
+            <w:proofErr w:type="spellEnd"/>
+            <w:r>
+              <w:rPr>
+                <w:rFonts w:ascii="Times New Roman" w:eastAsia="Times New Roman" w:hAnsi="Times New Roman" w:cs="Times New Roman"/>
+                <w:color w:val="231F20"/>
+                <w:lang w:val="es-MX"/>
+              </w:rPr>
+              <w:t xml:space="preserve"> </w:t>
+            </w:r>
+            <w:proofErr w:type="spellStart"/>
+            <w:r>
+              <w:rPr>
+                <w:rFonts w:ascii="Times New Roman" w:eastAsia="Times New Roman" w:hAnsi="Times New Roman" w:cs="Times New Roman"/>
+                <w:color w:val="231F20"/>
+                <w:lang w:val="es-MX"/>
+              </w:rPr>
+              <w:t>button</w:t>
+            </w:r>
+            <w:proofErr w:type="spellEnd"/>
+            <w:r>
+              <w:rPr>
+                <w:rFonts w:ascii="Times New Roman" w:eastAsia="Times New Roman" w:hAnsi="Times New Roman" w:cs="Times New Roman"/>
+                <w:color w:val="231F20"/>
+                <w:lang w:val="es-MX"/>
+              </w:rPr>
+              <w:t xml:space="preserve"> A y B.</w:t>
             </w:r>
           </w:p>
         </w:tc>
@@ -2035,16 +2645,7 @@
                 <w:color w:val="231F20"/>
                 <w:lang w:val="es-MX"/>
               </w:rPr>
-              <w:t xml:space="preserve">Se deberá presionar el botón B durante al menos 100 ms para activar el seguro que </w:t>
-            </w:r>
-            <w:r>
-              <w:rPr>
-                <w:rFonts w:ascii="Times New Roman" w:eastAsia="Times New Roman" w:hAnsi="Times New Roman" w:cs="Times New Roman"/>
-                <w:color w:val="231F20"/>
-                <w:lang w:val="es-MX"/>
-              </w:rPr>
-              <w:lastRenderedPageBreak/>
-              <w:t>será mostrado a través del led rojo.</w:t>
+              <w:t>Se deberá presionar el botón B durante al menos 100 ms para activar el seguro que será mostrado a través del led rojo.</w:t>
             </w:r>
           </w:p>
         </w:tc>
@@ -2069,17 +2670,7 @@
                 <w:color w:val="231F20"/>
                 <w:lang w:val="es-MX"/>
               </w:rPr>
-              <w:lastRenderedPageBreak/>
-              <w:t xml:space="preserve">Se deberá ver un cambio de estado de la señal proveniente del botón B con una </w:t>
-            </w:r>
-            <w:r>
-              <w:rPr>
-                <w:rFonts w:ascii="Times New Roman" w:eastAsia="Times New Roman" w:hAnsi="Times New Roman" w:cs="Times New Roman"/>
-                <w:color w:val="231F20"/>
-                <w:lang w:val="es-MX"/>
-              </w:rPr>
-              <w:lastRenderedPageBreak/>
-              <w:t xml:space="preserve">duración de más de 100ms y la señal del led cambiará de estado, de bajo a alto. </w:t>
+              <w:t xml:space="preserve">Se deberá ver un cambio de estado de la señal proveniente del botón B con una duración de más de 100ms y la señal del led cambiará de estado, de bajo a alto. </w:t>
             </w:r>
           </w:p>
           <w:p>
@@ -2126,7 +2717,6 @@
                 <w:color w:val="231F20"/>
                 <w:lang w:val="es-MX"/>
               </w:rPr>
-              <w:lastRenderedPageBreak/>
               <w:t>Si el usuario presiona los dos botones al mismo tiempo el sistema no responde y el sistema se queda en el estado en que está.</w:t>
             </w:r>
           </w:p>
@@ -2215,7 +2805,16 @@
                 <w:color w:val="231F20"/>
                 <w:lang w:val="es-MX"/>
               </w:rPr>
-              <w:t>de 4 veces continuas en un lapso de 5 segundos con las condiciones de los requerimientos 3 o 4 según corresponda, el sistema se deshabilitará durante 30 segundos.</w:t>
+              <w:t xml:space="preserve">de 4 veces continuas en un lapso de 5 </w:t>
+            </w:r>
+            <w:r>
+              <w:rPr>
+                <w:rFonts w:ascii="Times New Roman" w:eastAsia="Times New Roman" w:hAnsi="Times New Roman" w:cs="Times New Roman"/>
+                <w:color w:val="231F20"/>
+                <w:lang w:val="es-MX"/>
+              </w:rPr>
+              <w:lastRenderedPageBreak/>
+              <w:t>segundos con las condiciones de los requerimientos 3 o 4 según corresponda, el sistema se deshabilitará durante 30 segundos.</w:t>
             </w:r>
           </w:p>
         </w:tc>
@@ -2240,7 +2839,17 @@
                 <w:color w:val="231F20"/>
                 <w:lang w:val="es-MX"/>
               </w:rPr>
-              <w:t xml:space="preserve">Se deberá ver un cambio de estado más de 4 veces de alguna de las dos señales provenientes del botón A o B con una duración de más de 100ms y la señal del led correspondiente cambiará de estado. </w:t>
+              <w:lastRenderedPageBreak/>
+              <w:t xml:space="preserve">Se deberá ver un cambio de estado más de 4 veces de alguna de las dos señales </w:t>
+            </w:r>
+            <w:r>
+              <w:rPr>
+                <w:rFonts w:ascii="Times New Roman" w:eastAsia="Times New Roman" w:hAnsi="Times New Roman" w:cs="Times New Roman"/>
+                <w:color w:val="231F20"/>
+                <w:lang w:val="es-MX"/>
+              </w:rPr>
+              <w:lastRenderedPageBreak/>
+              <w:t xml:space="preserve">provenientes del botón A o B con una duración de más de 100ms y la señal del led correspondiente cambiará de estado. </w:t>
             </w:r>
           </w:p>
           <w:p>
@@ -2287,6 +2896,7 @@
                 <w:color w:val="231F20"/>
                 <w:lang w:val="es-MX"/>
               </w:rPr>
+              <w:lastRenderedPageBreak/>
               <w:t>Si alguno de los botones, tanto A como B, es presionado por más de 3 segundos ±10 ms el sistema permanecerá es su último estado.</w:t>
             </w:r>
           </w:p>
@@ -2648,25 +3258,7 @@
                 <w:color w:val="231F20"/>
                 <w:lang w:val="es-MX"/>
               </w:rPr>
-              <w:t xml:space="preserve">Velocidad del reloj de comunicación </w:t>
-            </w:r>
-            <w:bookmarkStart w:id="4" w:name="_GoBack"/>
-            <w:bookmarkEnd w:id="4"/>
-            <w:r>
-              <w:rPr>
-                <w:rFonts w:ascii="Times New Roman" w:eastAsia="Times New Roman" w:hAnsi="Times New Roman" w:cs="Times New Roman"/>
-                <w:color w:val="231F20"/>
-                <w:lang w:val="es-MX"/>
-              </w:rPr>
-              <w:t>(pin</w:t>
-            </w:r>
-            <w:r>
-              <w:rPr>
-                <w:rFonts w:ascii="Times New Roman" w:eastAsia="Times New Roman" w:hAnsi="Times New Roman" w:cs="Times New Roman"/>
-                <w:color w:val="231F20"/>
-                <w:lang w:val="es-MX"/>
-              </w:rPr>
-              <w:t xml:space="preserve"> SCK) a 10 MHz con tolerancia ±5%</w:t>
+              <w:t>Velocidad del reloj de comunicación (pin SCK) a 10 MHz con tolerancia ±5%</w:t>
             </w:r>
           </w:p>
         </w:tc>
@@ -3273,7 +3865,7 @@
 </file>
 
 <file path=word/endnotes.xml><?xml version="1.0" encoding="utf-8"?>
-<w:endnotes xmlns:wpc="http://schemas.microsoft.com/office/word/2010/wordprocessingCanvas" xmlns:cx="http://schemas.microsoft.com/office/drawing/2014/chartex" xmlns:cx1="http://schemas.microsoft.com/office/drawing/2015/9/8/chartex" xmlns:cx2="http://schemas.microsoft.com/office/drawing/2015/10/21/chartex" xmlns:cx3="http://schemas.microsoft.com/office/drawing/2016/5/9/chartex" xmlns:cx4="http://schemas.microsoft.com/office/drawing/2016/5/10/chartex" xmlns:cx5="http://schemas.microsoft.com/office/drawing/2016/5/11/chartex" xmlns:cx6="http://schemas.microsoft.com/office/drawing/2016/5/12/chartex" xmlns:cx7="http://schemas.microsoft.com/office/drawing/2016/5/13/chartex" xmlns:cx8="http://schemas.microsoft.com/office/drawing/2016/5/14/chartex" xmlns:mc="http://schemas.openxmlformats.org/markup-compatibility/2006" xmlns:aink="http://schemas.microsoft.com/office/drawing/2016/ink" xmlns:am3d="http://schemas.microsoft.com/office/drawing/2017/model3d" xmlns:o="urn:schemas-microsoft-com:office:office" xmlns:r="http://schemas.openxmlformats.org/officeDocument/2006/relationships" xmlns:m="http://schemas.openxmlformats.org/officeDocument/2006/math" xmlns:v="urn:schemas-microsoft-com:vml" xmlns:wp14="http://schemas.microsoft.com/office/word/2010/wordprocessingDrawing" xmlns:wp="http://schemas.openxmlformats.org/drawingml/2006/wordprocessingDrawing" xmlns:w10="urn:schemas-microsoft-com:office:word" xmlns:w="http://schemas.openxmlformats.org/wordprocessingml/2006/main" xmlns:w14="http://schemas.microsoft.com/office/word/2010/wordml" xmlns:w15="http://schemas.microsoft.com/office/word/2012/wordml" xmlns:w16cid="http://schemas.microsoft.com/office/word/2016/wordml/cid" xmlns:w16se="http://schemas.microsoft.com/office/word/2015/wordml/symex" xmlns:wpg="http://schemas.microsoft.com/office/word/2010/wordprocessingGroup" xmlns:wpi="http://schemas.microsoft.com/office/word/2010/wordprocessingInk" xmlns:wne="http://schemas.microsoft.com/office/word/2006/wordml" xmlns:wps="http://schemas.microsoft.com/office/word/2010/wordprocessingShape" mc:Ignorable="w14 w15 w16se w16cid wp14">
+<w:endnotes xmlns:wpc="http://schemas.microsoft.com/office/word/2010/wordprocessingCanvas" xmlns:mc="http://schemas.openxmlformats.org/markup-compatibility/2006" xmlns:o="urn:schemas-microsoft-com:office:office" xmlns:r="http://schemas.openxmlformats.org/officeDocument/2006/relationships" xmlns:m="http://schemas.openxmlformats.org/officeDocument/2006/math" xmlns:v="urn:schemas-microsoft-com:vml" xmlns:wp14="http://schemas.microsoft.com/office/word/2010/wordprocessingDrawing" xmlns:wp="http://schemas.openxmlformats.org/drawingml/2006/wordprocessingDrawing" xmlns:w10="urn:schemas-microsoft-com:office:word" xmlns:w="http://schemas.openxmlformats.org/wordprocessingml/2006/main" xmlns:w14="http://schemas.microsoft.com/office/word/2010/wordml" xmlns:w15="http://schemas.microsoft.com/office/word/2012/wordml" xmlns:wpg="http://schemas.microsoft.com/office/word/2010/wordprocessingGroup" xmlns:wpi="http://schemas.microsoft.com/office/word/2010/wordprocessingInk" xmlns:wne="http://schemas.microsoft.com/office/word/2006/wordml" xmlns:wps="http://schemas.microsoft.com/office/word/2010/wordprocessingShape" mc:Ignorable="w14 w15 wp14">
   <w:endnote w:type="separator" w:id="-1">
     <w:p>
       <w:r>
@@ -3292,7 +3884,7 @@
 </file>
 
 <file path=word/footer1.xml><?xml version="1.0" encoding="utf-8"?>
-<w:ftr xmlns:wpc="http://schemas.microsoft.com/office/word/2010/wordprocessingCanvas" xmlns:cx="http://schemas.microsoft.com/office/drawing/2014/chartex" xmlns:cx1="http://schemas.microsoft.com/office/drawing/2015/9/8/chartex" xmlns:cx2="http://schemas.microsoft.com/office/drawing/2015/10/21/chartex" xmlns:cx3="http://schemas.microsoft.com/office/drawing/2016/5/9/chartex" xmlns:cx4="http://schemas.microsoft.com/office/drawing/2016/5/10/chartex" xmlns:cx5="http://schemas.microsoft.com/office/drawing/2016/5/11/chartex" xmlns:cx6="http://schemas.microsoft.com/office/drawing/2016/5/12/chartex" xmlns:cx7="http://schemas.microsoft.com/office/drawing/2016/5/13/chartex" xmlns:cx8="http://schemas.microsoft.com/office/drawing/2016/5/14/chartex" xmlns:mc="http://schemas.openxmlformats.org/markup-compatibility/2006" xmlns:aink="http://schemas.microsoft.com/office/drawing/2016/ink" xmlns:am3d="http://schemas.microsoft.com/office/drawing/2017/model3d" xmlns:o="urn:schemas-microsoft-com:office:office" xmlns:r="http://schemas.openxmlformats.org/officeDocument/2006/relationships" xmlns:m="http://schemas.openxmlformats.org/officeDocument/2006/math" xmlns:v="urn:schemas-microsoft-com:vml" xmlns:wp14="http://schemas.microsoft.com/office/word/2010/wordprocessingDrawing" xmlns:wp="http://schemas.openxmlformats.org/drawingml/2006/wordprocessingDrawing" xmlns:w10="urn:schemas-microsoft-com:office:word" xmlns:w="http://schemas.openxmlformats.org/wordprocessingml/2006/main" xmlns:w14="http://schemas.microsoft.com/office/word/2010/wordml" xmlns:w15="http://schemas.microsoft.com/office/word/2012/wordml" xmlns:w16cid="http://schemas.microsoft.com/office/word/2016/wordml/cid" xmlns:w16se="http://schemas.microsoft.com/office/word/2015/wordml/symex" xmlns:wpg="http://schemas.microsoft.com/office/word/2010/wordprocessingGroup" xmlns:wpi="http://schemas.microsoft.com/office/word/2010/wordprocessingInk" xmlns:wne="http://schemas.microsoft.com/office/word/2006/wordml" xmlns:wps="http://schemas.microsoft.com/office/word/2010/wordprocessingShape" mc:Ignorable="w14 w15 w16se w16cid wp14">
+<w:ftr xmlns:wpc="http://schemas.microsoft.com/office/word/2010/wordprocessingCanvas" xmlns:mc="http://schemas.openxmlformats.org/markup-compatibility/2006" xmlns:o="urn:schemas-microsoft-com:office:office" xmlns:r="http://schemas.openxmlformats.org/officeDocument/2006/relationships" xmlns:m="http://schemas.openxmlformats.org/officeDocument/2006/math" xmlns:v="urn:schemas-microsoft-com:vml" xmlns:wp14="http://schemas.microsoft.com/office/word/2010/wordprocessingDrawing" xmlns:wp="http://schemas.openxmlformats.org/drawingml/2006/wordprocessingDrawing" xmlns:w10="urn:schemas-microsoft-com:office:word" xmlns:w="http://schemas.openxmlformats.org/wordprocessingml/2006/main" xmlns:w14="http://schemas.microsoft.com/office/word/2010/wordml" xmlns:w15="http://schemas.microsoft.com/office/word/2012/wordml" xmlns:wpg="http://schemas.microsoft.com/office/word/2010/wordprocessingGroup" xmlns:wpi="http://schemas.microsoft.com/office/word/2010/wordprocessingInk" xmlns:wne="http://schemas.microsoft.com/office/word/2006/wordml" xmlns:wps="http://schemas.microsoft.com/office/word/2010/wordprocessingShape" mc:Ignorable="w14 w15 wp14">
   <w:sdt>
     <w:sdtPr>
       <w:id w:val="1678152961"/>
@@ -3322,7 +3914,7 @@
             <w:noProof/>
             <w:lang w:val="es-ES"/>
           </w:rPr>
-          <w:t>5</w:t>
+          <w:t>2</w:t>
         </w:r>
         <w:r>
           <w:fldChar w:fldCharType="end"/>
@@ -3339,7 +3931,7 @@
 </file>
 
 <file path=word/footnotes.xml><?xml version="1.0" encoding="utf-8"?>
-<w:footnotes xmlns:wpc="http://schemas.microsoft.com/office/word/2010/wordprocessingCanvas" xmlns:cx="http://schemas.microsoft.com/office/drawing/2014/chartex" xmlns:cx1="http://schemas.microsoft.com/office/drawing/2015/9/8/chartex" xmlns:cx2="http://schemas.microsoft.com/office/drawing/2015/10/21/chartex" xmlns:cx3="http://schemas.microsoft.com/office/drawing/2016/5/9/chartex" xmlns:cx4="http://schemas.microsoft.com/office/drawing/2016/5/10/chartex" xmlns:cx5="http://schemas.microsoft.com/office/drawing/2016/5/11/chartex" xmlns:cx6="http://schemas.microsoft.com/office/drawing/2016/5/12/chartex" xmlns:cx7="http://schemas.microsoft.com/office/drawing/2016/5/13/chartex" xmlns:cx8="http://schemas.microsoft.com/office/drawing/2016/5/14/chartex" xmlns:mc="http://schemas.openxmlformats.org/markup-compatibility/2006" xmlns:aink="http://schemas.microsoft.com/office/drawing/2016/ink" xmlns:am3d="http://schemas.microsoft.com/office/drawing/2017/model3d" xmlns:o="urn:schemas-microsoft-com:office:office" xmlns:r="http://schemas.openxmlformats.org/officeDocument/2006/relationships" xmlns:m="http://schemas.openxmlformats.org/officeDocument/2006/math" xmlns:v="urn:schemas-microsoft-com:vml" xmlns:wp14="http://schemas.microsoft.com/office/word/2010/wordprocessingDrawing" xmlns:wp="http://schemas.openxmlformats.org/drawingml/2006/wordprocessingDrawing" xmlns:w10="urn:schemas-microsoft-com:office:word" xmlns:w="http://schemas.openxmlformats.org/wordprocessingml/2006/main" xmlns:w14="http://schemas.microsoft.com/office/word/2010/wordml" xmlns:w15="http://schemas.microsoft.com/office/word/2012/wordml" xmlns:w16cid="http://schemas.microsoft.com/office/word/2016/wordml/cid" xmlns:w16se="http://schemas.microsoft.com/office/word/2015/wordml/symex" xmlns:wpg="http://schemas.microsoft.com/office/word/2010/wordprocessingGroup" xmlns:wpi="http://schemas.microsoft.com/office/word/2010/wordprocessingInk" xmlns:wne="http://schemas.microsoft.com/office/word/2006/wordml" xmlns:wps="http://schemas.microsoft.com/office/word/2010/wordprocessingShape" mc:Ignorable="w14 w15 w16se w16cid wp14">
+<w:footnotes xmlns:wpc="http://schemas.microsoft.com/office/word/2010/wordprocessingCanvas" xmlns:mc="http://schemas.openxmlformats.org/markup-compatibility/2006" xmlns:o="urn:schemas-microsoft-com:office:office" xmlns:r="http://schemas.openxmlformats.org/officeDocument/2006/relationships" xmlns:m="http://schemas.openxmlformats.org/officeDocument/2006/math" xmlns:v="urn:schemas-microsoft-com:vml" xmlns:wp14="http://schemas.microsoft.com/office/word/2010/wordprocessingDrawing" xmlns:wp="http://schemas.openxmlformats.org/drawingml/2006/wordprocessingDrawing" xmlns:w10="urn:schemas-microsoft-com:office:word" xmlns:w="http://schemas.openxmlformats.org/wordprocessingml/2006/main" xmlns:w14="http://schemas.microsoft.com/office/word/2010/wordml" xmlns:w15="http://schemas.microsoft.com/office/word/2012/wordml" xmlns:wpg="http://schemas.microsoft.com/office/word/2010/wordprocessingGroup" xmlns:wpi="http://schemas.microsoft.com/office/word/2010/wordprocessingInk" xmlns:wne="http://schemas.microsoft.com/office/word/2006/wordml" xmlns:wps="http://schemas.microsoft.com/office/word/2010/wordprocessingShape" mc:Ignorable="w14 w15 wp14">
   <w:footnote w:type="separator" w:id="-1">
     <w:p>
       <w:r>
@@ -3358,7 +3950,7 @@
 </file>
 
 <file path=word/header1.xml><?xml version="1.0" encoding="utf-8"?>
-<w:hdr xmlns:wpc="http://schemas.microsoft.com/office/word/2010/wordprocessingCanvas" xmlns:cx="http://schemas.microsoft.com/office/drawing/2014/chartex" xmlns:cx1="http://schemas.microsoft.com/office/drawing/2015/9/8/chartex" xmlns:cx2="http://schemas.microsoft.com/office/drawing/2015/10/21/chartex" xmlns:cx3="http://schemas.microsoft.com/office/drawing/2016/5/9/chartex" xmlns:cx4="http://schemas.microsoft.com/office/drawing/2016/5/10/chartex" xmlns:cx5="http://schemas.microsoft.com/office/drawing/2016/5/11/chartex" xmlns:cx6="http://schemas.microsoft.com/office/drawing/2016/5/12/chartex" xmlns:cx7="http://schemas.microsoft.com/office/drawing/2016/5/13/chartex" xmlns:cx8="http://schemas.microsoft.com/office/drawing/2016/5/14/chartex" xmlns:mc="http://schemas.openxmlformats.org/markup-compatibility/2006" xmlns:aink="http://schemas.microsoft.com/office/drawing/2016/ink" xmlns:am3d="http://schemas.microsoft.com/office/drawing/2017/model3d" xmlns:o="urn:schemas-microsoft-com:office:office" xmlns:r="http://schemas.openxmlformats.org/officeDocument/2006/relationships" xmlns:m="http://schemas.openxmlformats.org/officeDocument/2006/math" xmlns:v="urn:schemas-microsoft-com:vml" xmlns:wp14="http://schemas.microsoft.com/office/word/2010/wordprocessingDrawing" xmlns:wp="http://schemas.openxmlformats.org/drawingml/2006/wordprocessingDrawing" xmlns:w10="urn:schemas-microsoft-com:office:word" xmlns:w="http://schemas.openxmlformats.org/wordprocessingml/2006/main" xmlns:w14="http://schemas.microsoft.com/office/word/2010/wordml" xmlns:w15="http://schemas.microsoft.com/office/word/2012/wordml" xmlns:w16cid="http://schemas.microsoft.com/office/word/2016/wordml/cid" xmlns:w16se="http://schemas.microsoft.com/office/word/2015/wordml/symex" xmlns:wpg="http://schemas.microsoft.com/office/word/2010/wordprocessingGroup" xmlns:wpi="http://schemas.microsoft.com/office/word/2010/wordprocessingInk" xmlns:wne="http://schemas.microsoft.com/office/word/2006/wordml" xmlns:wps="http://schemas.microsoft.com/office/word/2010/wordprocessingShape" mc:Ignorable="w14 w15 w16se w16cid wp14">
+<w:hdr xmlns:wpc="http://schemas.microsoft.com/office/word/2010/wordprocessingCanvas" xmlns:mc="http://schemas.openxmlformats.org/markup-compatibility/2006" xmlns:o="urn:schemas-microsoft-com:office:office" xmlns:r="http://schemas.openxmlformats.org/officeDocument/2006/relationships" xmlns:m="http://schemas.openxmlformats.org/officeDocument/2006/math" xmlns:v="urn:schemas-microsoft-com:vml" xmlns:wp14="http://schemas.microsoft.com/office/word/2010/wordprocessingDrawing" xmlns:wp="http://schemas.openxmlformats.org/drawingml/2006/wordprocessingDrawing" xmlns:w10="urn:schemas-microsoft-com:office:word" xmlns:w="http://schemas.openxmlformats.org/wordprocessingml/2006/main" xmlns:w14="http://schemas.microsoft.com/office/word/2010/wordml" xmlns:w15="http://schemas.microsoft.com/office/word/2012/wordml" xmlns:wpg="http://schemas.microsoft.com/office/word/2010/wordprocessingGroup" xmlns:wpi="http://schemas.microsoft.com/office/word/2010/wordprocessingInk" xmlns:wne="http://schemas.microsoft.com/office/word/2006/wordml" xmlns:wps="http://schemas.microsoft.com/office/word/2010/wordprocessingShape" mc:Ignorable="w14 w15 wp14">
   <w:p>
     <w:pPr>
       <w:pStyle w:val="Encabezado"/>
@@ -3441,7 +4033,7 @@
             </wp:anchor>
           </w:drawing>
         </mc:Choice>
-        <mc:Fallback>
+        <mc:Fallback xmlns:w16se="http://schemas.microsoft.com/office/word/2015/wordml/symex" xmlns:w16cid="http://schemas.microsoft.com/office/word/2016/wordml/cid" xmlns:am3d="http://schemas.microsoft.com/office/drawing/2017/model3d" xmlns:aink="http://schemas.microsoft.com/office/drawing/2016/ink" xmlns:cx8="http://schemas.microsoft.com/office/drawing/2016/5/14/chartex" xmlns:cx7="http://schemas.microsoft.com/office/drawing/2016/5/13/chartex" xmlns:cx6="http://schemas.microsoft.com/office/drawing/2016/5/12/chartex" xmlns:cx5="http://schemas.microsoft.com/office/drawing/2016/5/11/chartex" xmlns:cx4="http://schemas.microsoft.com/office/drawing/2016/5/10/chartex" xmlns:cx3="http://schemas.microsoft.com/office/drawing/2016/5/9/chartex" xmlns:cx2="http://schemas.microsoft.com/office/drawing/2015/10/21/chartex" xmlns:cx1="http://schemas.microsoft.com/office/drawing/2015/9/8/chartex" xmlns:cx="http://schemas.microsoft.com/office/drawing/2014/chartex">
           <w:pict>
             <v:shapetype w14:anchorId="6FF026CB" id="_x0000_t202" coordsize="21600,21600" o:spt="202" path="m,l,21600r21600,l21600,xe">
               <v:stroke joinstyle="miter"/>
@@ -3540,7 +4132,7 @@
 </file>
 
 <file path=word/header2.xml><?xml version="1.0" encoding="utf-8"?>
-<w:hdr xmlns:wpc="http://schemas.microsoft.com/office/word/2010/wordprocessingCanvas" xmlns:cx="http://schemas.microsoft.com/office/drawing/2014/chartex" xmlns:cx1="http://schemas.microsoft.com/office/drawing/2015/9/8/chartex" xmlns:cx2="http://schemas.microsoft.com/office/drawing/2015/10/21/chartex" xmlns:cx3="http://schemas.microsoft.com/office/drawing/2016/5/9/chartex" xmlns:cx4="http://schemas.microsoft.com/office/drawing/2016/5/10/chartex" xmlns:cx5="http://schemas.microsoft.com/office/drawing/2016/5/11/chartex" xmlns:cx6="http://schemas.microsoft.com/office/drawing/2016/5/12/chartex" xmlns:cx7="http://schemas.microsoft.com/office/drawing/2016/5/13/chartex" xmlns:cx8="http://schemas.microsoft.com/office/drawing/2016/5/14/chartex" xmlns:mc="http://schemas.openxmlformats.org/markup-compatibility/2006" xmlns:aink="http://schemas.microsoft.com/office/drawing/2016/ink" xmlns:am3d="http://schemas.microsoft.com/office/drawing/2017/model3d" xmlns:o="urn:schemas-microsoft-com:office:office" xmlns:r="http://schemas.openxmlformats.org/officeDocument/2006/relationships" xmlns:m="http://schemas.openxmlformats.org/officeDocument/2006/math" xmlns:v="urn:schemas-microsoft-com:vml" xmlns:wp14="http://schemas.microsoft.com/office/word/2010/wordprocessingDrawing" xmlns:wp="http://schemas.openxmlformats.org/drawingml/2006/wordprocessingDrawing" xmlns:w10="urn:schemas-microsoft-com:office:word" xmlns:w="http://schemas.openxmlformats.org/wordprocessingml/2006/main" xmlns:w14="http://schemas.microsoft.com/office/word/2010/wordml" xmlns:w15="http://schemas.microsoft.com/office/word/2012/wordml" xmlns:w16cid="http://schemas.microsoft.com/office/word/2016/wordml/cid" xmlns:w16se="http://schemas.microsoft.com/office/word/2015/wordml/symex" xmlns:wpg="http://schemas.microsoft.com/office/word/2010/wordprocessingGroup" xmlns:wpi="http://schemas.microsoft.com/office/word/2010/wordprocessingInk" xmlns:wne="http://schemas.microsoft.com/office/word/2006/wordml" xmlns:wps="http://schemas.microsoft.com/office/word/2010/wordprocessingShape" mc:Ignorable="w14 w15 w16se w16cid wp14">
+<w:hdr xmlns:wpc="http://schemas.microsoft.com/office/word/2010/wordprocessingCanvas" xmlns:mc="http://schemas.openxmlformats.org/markup-compatibility/2006" xmlns:o="urn:schemas-microsoft-com:office:office" xmlns:r="http://schemas.openxmlformats.org/officeDocument/2006/relationships" xmlns:m="http://schemas.openxmlformats.org/officeDocument/2006/math" xmlns:v="urn:schemas-microsoft-com:vml" xmlns:wp14="http://schemas.microsoft.com/office/word/2010/wordprocessingDrawing" xmlns:wp="http://schemas.openxmlformats.org/drawingml/2006/wordprocessingDrawing" xmlns:w10="urn:schemas-microsoft-com:office:word" xmlns:w="http://schemas.openxmlformats.org/wordprocessingml/2006/main" xmlns:w14="http://schemas.microsoft.com/office/word/2010/wordml" xmlns:w15="http://schemas.microsoft.com/office/word/2012/wordml" xmlns:wpg="http://schemas.microsoft.com/office/word/2010/wordprocessingGroup" xmlns:wpi="http://schemas.microsoft.com/office/word/2010/wordprocessingInk" xmlns:wne="http://schemas.microsoft.com/office/word/2006/wordml" xmlns:wps="http://schemas.microsoft.com/office/word/2010/wordprocessingShape" mc:Ignorable="w14 w15 wp14">
   <w:p>
     <w:pPr>
       <w:pStyle w:val="Encabezado"/>
@@ -3615,7 +4207,7 @@
             </wp:anchor>
           </w:drawing>
         </mc:Choice>
-        <mc:Fallback>
+        <mc:Fallback xmlns:w16se="http://schemas.microsoft.com/office/word/2015/wordml/symex" xmlns:w16cid="http://schemas.microsoft.com/office/word/2016/wordml/cid" xmlns:am3d="http://schemas.microsoft.com/office/drawing/2017/model3d" xmlns:aink="http://schemas.microsoft.com/office/drawing/2016/ink" xmlns:cx8="http://schemas.microsoft.com/office/drawing/2016/5/14/chartex" xmlns:cx7="http://schemas.microsoft.com/office/drawing/2016/5/13/chartex" xmlns:cx6="http://schemas.microsoft.com/office/drawing/2016/5/12/chartex" xmlns:cx5="http://schemas.microsoft.com/office/drawing/2016/5/11/chartex" xmlns:cx4="http://schemas.microsoft.com/office/drawing/2016/5/10/chartex" xmlns:cx3="http://schemas.microsoft.com/office/drawing/2016/5/9/chartex" xmlns:cx2="http://schemas.microsoft.com/office/drawing/2015/10/21/chartex" xmlns:cx1="http://schemas.microsoft.com/office/drawing/2015/9/8/chartex" xmlns:cx="http://schemas.microsoft.com/office/drawing/2014/chartex">
           <w:pict>
             <v:rect w14:anchorId="70DBA562" id="Rectángulo 6" o:spid="_x0000_s1026" style="position:absolute;margin-left:396.75pt;margin-top:-21.15pt;width:114pt;height:56.25pt;z-index:251663360;visibility:visible;mso-wrap-style:square;mso-wrap-distance-left:9pt;mso-wrap-distance-top:0;mso-wrap-distance-right:9pt;mso-wrap-distance-bottom:0;mso-position-horizontal:absolute;mso-position-horizontal-relative:text;mso-position-vertical:absolute;mso-position-vertical-relative:text;v-text-anchor:middle" o:gfxdata="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" fillcolor="white [3212]" strokecolor="white [3212]" strokeweight="1pt"/>
           </w:pict>
@@ -3695,7 +4287,7 @@
 </file>
 
 <file path=word/numbering.xml><?xml version="1.0" encoding="utf-8"?>
-<w:numbering xmlns:wpc="http://schemas.microsoft.com/office/word/2010/wordprocessingCanvas" xmlns:cx="http://schemas.microsoft.com/office/drawing/2014/chartex" xmlns:cx1="http://schemas.microsoft.com/office/drawing/2015/9/8/chartex" xmlns:cx2="http://schemas.microsoft.com/office/drawing/2015/10/21/chartex" xmlns:cx3="http://schemas.microsoft.com/office/drawing/2016/5/9/chartex" xmlns:cx4="http://schemas.microsoft.com/office/drawing/2016/5/10/chartex" xmlns:cx5="http://schemas.microsoft.com/office/drawing/2016/5/11/chartex" xmlns:cx6="http://schemas.microsoft.com/office/drawing/2016/5/12/chartex" xmlns:cx7="http://schemas.microsoft.com/office/drawing/2016/5/13/chartex" xmlns:cx8="http://schemas.microsoft.com/office/drawing/2016/5/14/chartex" xmlns:mc="http://schemas.openxmlformats.org/markup-compatibility/2006" xmlns:aink="http://schemas.microsoft.com/office/drawing/2016/ink" xmlns:am3d="http://schemas.microsoft.com/office/drawing/2017/model3d" xmlns:o="urn:schemas-microsoft-com:office:office" xmlns:r="http://schemas.openxmlformats.org/officeDocument/2006/relationships" xmlns:m="http://schemas.openxmlformats.org/officeDocument/2006/math" xmlns:v="urn:schemas-microsoft-com:vml" xmlns:wp14="http://schemas.microsoft.com/office/word/2010/wordprocessingDrawing" xmlns:wp="http://schemas.openxmlformats.org/drawingml/2006/wordprocessingDrawing" xmlns:w10="urn:schemas-microsoft-com:office:word" xmlns:w="http://schemas.openxmlformats.org/wordprocessingml/2006/main" xmlns:w14="http://schemas.microsoft.com/office/word/2010/wordml" xmlns:w15="http://schemas.microsoft.com/office/word/2012/wordml" xmlns:w16cid="http://schemas.microsoft.com/office/word/2016/wordml/cid" xmlns:w16se="http://schemas.microsoft.com/office/word/2015/wordml/symex" xmlns:wpg="http://schemas.microsoft.com/office/word/2010/wordprocessingGroup" xmlns:wpi="http://schemas.microsoft.com/office/word/2010/wordprocessingInk" xmlns:wne="http://schemas.microsoft.com/office/word/2006/wordml" xmlns:wps="http://schemas.microsoft.com/office/word/2010/wordprocessingShape" mc:Ignorable="w14 w15 w16se w16cid wp14">
+<w:numbering xmlns:wpc="http://schemas.microsoft.com/office/word/2010/wordprocessingCanvas" xmlns:mc="http://schemas.openxmlformats.org/markup-compatibility/2006" xmlns:o="urn:schemas-microsoft-com:office:office" xmlns:r="http://schemas.openxmlformats.org/officeDocument/2006/relationships" xmlns:m="http://schemas.openxmlformats.org/officeDocument/2006/math" xmlns:v="urn:schemas-microsoft-com:vml" xmlns:wp14="http://schemas.microsoft.com/office/word/2010/wordprocessingDrawing" xmlns:wp="http://schemas.openxmlformats.org/drawingml/2006/wordprocessingDrawing" xmlns:w10="urn:schemas-microsoft-com:office:word" xmlns:w="http://schemas.openxmlformats.org/wordprocessingml/2006/main" xmlns:w14="http://schemas.microsoft.com/office/word/2010/wordml" xmlns:w15="http://schemas.microsoft.com/office/word/2012/wordml" xmlns:wpg="http://schemas.microsoft.com/office/word/2010/wordprocessingGroup" xmlns:wpi="http://schemas.microsoft.com/office/word/2010/wordprocessingInk" xmlns:wne="http://schemas.microsoft.com/office/word/2006/wordml" xmlns:wps="http://schemas.microsoft.com/office/word/2010/wordprocessingShape" mc:Ignorable="w14 w15 wp14">
   <w:abstractNum w:abstractNumId="0" w15:restartNumberingAfterBreak="0">
     <w:nsid w:val="09344D9B"/>
     <w:multiLevelType w:val="hybridMultilevel"/>
@@ -4325,7 +4917,7 @@
 </file>
 
 <file path=word/styles.xml><?xml version="1.0" encoding="utf-8"?>
-<w:styles xmlns:mc="http://schemas.openxmlformats.org/markup-compatibility/2006" xmlns:r="http://schemas.openxmlformats.org/officeDocument/2006/relationships" xmlns:w="http://schemas.openxmlformats.org/wordprocessingml/2006/main" xmlns:w14="http://schemas.microsoft.com/office/word/2010/wordml" xmlns:w15="http://schemas.microsoft.com/office/word/2012/wordml" xmlns:w16cid="http://schemas.microsoft.com/office/word/2016/wordml/cid" xmlns:w16se="http://schemas.microsoft.com/office/word/2015/wordml/symex" mc:Ignorable="w14 w15 w16se w16cid">
+<w:styles xmlns:mc="http://schemas.openxmlformats.org/markup-compatibility/2006" xmlns:r="http://schemas.openxmlformats.org/officeDocument/2006/relationships" xmlns:w="http://schemas.openxmlformats.org/wordprocessingml/2006/main" xmlns:w14="http://schemas.microsoft.com/office/word/2010/wordml" xmlns:w15="http://schemas.microsoft.com/office/word/2012/wordml" mc:Ignorable="w14 w15">
   <w:docDefaults>
     <w:rPrDefault>
       <w:rPr>
@@ -4341,7 +4933,7 @@
       </w:pPr>
     </w:pPrDefault>
   </w:docDefaults>
-  <w:latentStyles w:defLockedState="0" w:defUIPriority="99" w:defSemiHidden="0" w:defUnhideWhenUsed="0" w:defQFormat="0" w:count="377">
+  <w:latentStyles w:defLockedState="0" w:defUIPriority="99" w:defSemiHidden="0" w:defUnhideWhenUsed="0" w:defQFormat="0" w:count="371">
     <w:lsdException w:name="Normal" w:uiPriority="1" w:qFormat="1"/>
     <w:lsdException w:name="heading 1" w:uiPriority="9" w:qFormat="1"/>
     <w:lsdException w:name="heading 2" w:semiHidden="1" w:uiPriority="9" w:unhideWhenUsed="1" w:qFormat="1"/>
@@ -4489,8 +5081,11 @@
     <w:lsdException w:name="Table 3D effects 3" w:semiHidden="1" w:unhideWhenUsed="1"/>
     <w:lsdException w:name="Table Contemporary" w:semiHidden="1" w:unhideWhenUsed="1"/>
     <w:lsdException w:name="Table Elegant" w:semiHidden="1" w:unhideWhenUsed="1"/>
+    <w:lsdException w:name="Table Professional" w:semiHidden="1" w:unhideWhenUsed="1"/>
     <w:lsdException w:name="Table Subtle 1" w:semiHidden="1" w:unhideWhenUsed="1"/>
     <w:lsdException w:name="Table Subtle 2" w:semiHidden="1" w:unhideWhenUsed="1"/>
+    <w:lsdException w:name="Table Web 1" w:semiHidden="1" w:unhideWhenUsed="1"/>
+    <w:lsdException w:name="Table Web 2" w:semiHidden="1" w:unhideWhenUsed="1"/>
     <w:lsdException w:name="Table Web 3" w:semiHidden="1" w:unhideWhenUsed="1"/>
     <w:lsdException w:name="Balloon Text" w:semiHidden="1" w:unhideWhenUsed="1"/>
     <w:lsdException w:name="Table Grid" w:uiPriority="59"/>
@@ -4710,12 +5305,6 @@
     <w:lsdException w:name="List Table 5 Dark Accent 6" w:uiPriority="50"/>
     <w:lsdException w:name="List Table 6 Colorful Accent 6" w:uiPriority="51"/>
     <w:lsdException w:name="List Table 7 Colorful Accent 6" w:uiPriority="52"/>
-    <w:lsdException w:name="Mention" w:semiHidden="1" w:unhideWhenUsed="1"/>
-    <w:lsdException w:name="Smart Hyperlink" w:semiHidden="1" w:unhideWhenUsed="1"/>
-    <w:lsdException w:name="Hashtag" w:semiHidden="1" w:unhideWhenUsed="1"/>
-    <w:lsdException w:name="Unresolved Mention" w:semiHidden="1" w:unhideWhenUsed="1"/>
-    <w:lsdException w:name="Smart Link" w:semiHidden="1" w:unhideWhenUsed="1"/>
-    <w:lsdException w:name="Smart Link Error" w:semiHidden="1" w:unhideWhenUsed="1"/>
   </w:latentStyles>
   <w:style w:type="paragraph" w:default="1" w:styleId="Normal">
     <w:name w:val="Normal"/>
@@ -4951,7 +5540,7 @@
       <w:szCs w:val="18"/>
     </w:rPr>
   </w:style>
-  <w:style w:type="paragraph" w:styleId="TtuloTDC">
+  <w:style w:type="paragraph" w:styleId="TtulodeTDC">
     <w:name w:val="TOC Heading"/>
     <w:basedOn w:val="Ttulo1"/>
     <w:next w:val="Normal"/>

</xml_diff>